<commit_message>
business plan update + excel sheet
</commit_message>
<xml_diff>
--- a/Freelancing/JackAylward - Lean business plan.docx
+++ b/Freelancing/JackAylward - Lean business plan.docx
@@ -1639,62 +1639,6 @@
           <w:rFonts w:eastAsia="Calibri"/>
         </w:rPr>
       </w:pPr>
-      <w:r>
-        <w:rPr>
-          <w:rFonts w:eastAsia="Calibri"/>
-          <w:color w:val="595959"/>
-        </w:rPr>
-        <w:t>[</w:t>
-      </w:r>
-      <w:r>
-        <w:rPr>
-          <w:rFonts w:eastAsia="Calibri"/>
-        </w:rPr>
-        <w:t>DELETE THIS TEXT, OR REPLACE WITH A SUMMARY STATEMENT</w:t>
-      </w:r>
-      <w:r>
-        <w:rPr>
-          <w:rFonts w:eastAsia="Calibri"/>
-          <w:color w:val="595959"/>
-        </w:rPr>
-        <w:t xml:space="preserve">. </w:t>
-      </w:r>
-      <w:r>
-        <w:rPr>
-          <w:rFonts w:eastAsia="Calibri"/>
-          <w:color w:val="595959"/>
-        </w:rPr>
-        <w:t xml:space="preserve">You can use our </w:t>
-      </w:r>
-      <w:hyperlink r:id="rId12" w:history="1">
-        <w:r>
-          <w:rPr>
-            <w:rStyle w:val="Hyperlink"/>
-            <w:rFonts w:eastAsia="Calibri"/>
-          </w:rPr>
-          <w:t>profit and loss statemen</w:t>
-        </w:r>
-        <w:r>
-          <w:rPr>
-            <w:rStyle w:val="Hyperlink"/>
-            <w:rFonts w:eastAsia="Calibri"/>
-          </w:rPr>
-          <w:t>t template</w:t>
-        </w:r>
-      </w:hyperlink>
-      <w:r>
-        <w:rPr>
-          <w:rFonts w:eastAsia="Calibri"/>
-          <w:color w:val="595959"/>
-        </w:rPr>
-        <w:t xml:space="preserve"> </w:t>
-      </w:r>
-      <w:r>
-        <w:rPr>
-          <w:rFonts w:eastAsia="Calibri"/>
-        </w:rPr>
-        <w:t>if you need help with the data.]</w:t>
-      </w:r>
     </w:p>
     <w:tbl>
       <w:tblPr>
@@ -1908,6 +1852,7 @@
           </w:tcPr>
           <w:p>
             <w:pPr>
+              <w:ind w:left="720" w:hanging="720"/>
               <w:cnfStyle w:val="000000000000" w:firstRow="0" w:lastRow="0" w:firstColumn="0" w:lastColumn="0" w:oddVBand="0" w:evenVBand="0" w:oddHBand="0" w:evenHBand="0" w:firstRowFirstColumn="0" w:firstRowLastColumn="0" w:lastRowFirstColumn="0" w:lastRowLastColumn="0"/>
               <w:rPr>
                 <w:rFonts w:ascii="Calibri" w:eastAsia="Calibri" w:hAnsi="Calibri" w:cs="Times New Roman"/>
@@ -1925,86 +1870,8 @@
                 <w:rFonts w:ascii="Calibri" w:eastAsia="Calibri" w:hAnsi="Calibri" w:cs="Times New Roman"/>
                 <w:b/>
               </w:rPr>
-              <w:fldChar w:fldCharType="begin">
-                <w:ffData>
-                  <w:name w:val="Text1"/>
-                  <w:enabled/>
-                  <w:calcOnExit w:val="0"/>
-                  <w:textInput>
-                    <w:type w:val="number"/>
-                  </w:textInput>
-                </w:ffData>
-              </w:fldChar>
-            </w:r>
-            <w:bookmarkStart w:id="2" w:name="Text1"/>
-            <w:r>
-              <w:rPr>
-                <w:rFonts w:ascii="Calibri" w:eastAsia="Calibri" w:hAnsi="Calibri" w:cs="Times New Roman"/>
-                <w:b/>
-              </w:rPr>
-              <w:instrText xml:space="preserve"> FORMTEXT </w:instrText>
-            </w:r>
-            <w:r>
-              <w:rPr>
-                <w:rFonts w:ascii="Calibri" w:eastAsia="Calibri" w:hAnsi="Calibri" w:cs="Times New Roman"/>
-                <w:b/>
-              </w:rPr>
-            </w:r>
-            <w:r>
-              <w:rPr>
-                <w:rFonts w:ascii="Calibri" w:eastAsia="Calibri" w:hAnsi="Calibri" w:cs="Times New Roman"/>
-                <w:b/>
-              </w:rPr>
-              <w:fldChar w:fldCharType="separate"/>
-            </w:r>
-            <w:r>
-              <w:rPr>
-                <w:rFonts w:ascii="Calibri" w:eastAsia="Calibri" w:hAnsi="Calibri" w:cs="Times New Roman"/>
-                <w:b/>
-                <w:noProof/>
-              </w:rPr>
-              <w:t> </w:t>
-            </w:r>
-            <w:r>
-              <w:rPr>
-                <w:rFonts w:ascii="Calibri" w:eastAsia="Calibri" w:hAnsi="Calibri" w:cs="Times New Roman"/>
-                <w:b/>
-                <w:noProof/>
-              </w:rPr>
-              <w:t> </w:t>
-            </w:r>
-            <w:r>
-              <w:rPr>
-                <w:rFonts w:ascii="Calibri" w:eastAsia="Calibri" w:hAnsi="Calibri" w:cs="Times New Roman"/>
-                <w:b/>
-                <w:noProof/>
-              </w:rPr>
-              <w:t> </w:t>
-            </w:r>
-            <w:r>
-              <w:rPr>
-                <w:rFonts w:ascii="Calibri" w:eastAsia="Calibri" w:hAnsi="Calibri" w:cs="Times New Roman"/>
-                <w:b/>
-                <w:noProof/>
-              </w:rPr>
-              <w:t> </w:t>
-            </w:r>
-            <w:r>
-              <w:rPr>
-                <w:rFonts w:ascii="Calibri" w:eastAsia="Calibri" w:hAnsi="Calibri" w:cs="Times New Roman"/>
-                <w:b/>
-                <w:noProof/>
-              </w:rPr>
-              <w:t> </w:t>
-            </w:r>
-            <w:r>
-              <w:rPr>
-                <w:rFonts w:ascii="Calibri" w:eastAsia="Calibri" w:hAnsi="Calibri" w:cs="Times New Roman"/>
-                <w:b/>
-              </w:rPr>
-              <w:fldChar w:fldCharType="end"/>
-            </w:r>
-            <w:bookmarkEnd w:id="2"/>
+              <w:t>77426</w:t>
+            </w:r>
           </w:p>
         </w:tc>
         <w:tc>
@@ -2023,90 +1890,7 @@
                 <w:rFonts w:ascii="Calibri" w:eastAsia="Calibri" w:hAnsi="Calibri" w:cs="Times New Roman"/>
                 <w:b/>
               </w:rPr>
-              <w:t>$</w:t>
-            </w:r>
-            <w:r>
-              <w:rPr>
-                <w:rFonts w:ascii="Calibri" w:eastAsia="Calibri" w:hAnsi="Calibri" w:cs="Times New Roman"/>
-                <w:b/>
-              </w:rPr>
-              <w:fldChar w:fldCharType="begin">
-                <w:ffData>
-                  <w:name w:val="Text1"/>
-                  <w:enabled/>
-                  <w:calcOnExit w:val="0"/>
-                  <w:textInput>
-                    <w:type w:val="number"/>
-                  </w:textInput>
-                </w:ffData>
-              </w:fldChar>
-            </w:r>
-            <w:r>
-              <w:rPr>
-                <w:rFonts w:ascii="Calibri" w:eastAsia="Calibri" w:hAnsi="Calibri" w:cs="Times New Roman"/>
-                <w:b/>
-              </w:rPr>
-              <w:instrText xml:space="preserve"> FORMTEXT </w:instrText>
-            </w:r>
-            <w:r>
-              <w:rPr>
-                <w:rFonts w:ascii="Calibri" w:eastAsia="Calibri" w:hAnsi="Calibri" w:cs="Times New Roman"/>
-                <w:b/>
-              </w:rPr>
-            </w:r>
-            <w:r>
-              <w:rPr>
-                <w:rFonts w:ascii="Calibri" w:eastAsia="Calibri" w:hAnsi="Calibri" w:cs="Times New Roman"/>
-                <w:b/>
-              </w:rPr>
-              <w:fldChar w:fldCharType="separate"/>
-            </w:r>
-            <w:r>
-              <w:rPr>
-                <w:rFonts w:ascii="Calibri" w:eastAsia="Calibri" w:hAnsi="Calibri" w:cs="Times New Roman"/>
-                <w:b/>
-                <w:noProof/>
-              </w:rPr>
-              <w:t> </w:t>
-            </w:r>
-            <w:r>
-              <w:rPr>
-                <w:rFonts w:ascii="Calibri" w:eastAsia="Calibri" w:hAnsi="Calibri" w:cs="Times New Roman"/>
-                <w:b/>
-                <w:noProof/>
-              </w:rPr>
-              <w:t> </w:t>
-            </w:r>
-            <w:r>
-              <w:rPr>
-                <w:rFonts w:ascii="Calibri" w:eastAsia="Calibri" w:hAnsi="Calibri" w:cs="Times New Roman"/>
-                <w:b/>
-                <w:noProof/>
-              </w:rPr>
-              <w:t> </w:t>
-            </w:r>
-            <w:r>
-              <w:rPr>
-                <w:rFonts w:ascii="Calibri" w:eastAsia="Calibri" w:hAnsi="Calibri" w:cs="Times New Roman"/>
-                <w:b/>
-                <w:noProof/>
-              </w:rPr>
-              <w:t> </w:t>
-            </w:r>
-            <w:r>
-              <w:rPr>
-                <w:rFonts w:ascii="Calibri" w:eastAsia="Calibri" w:hAnsi="Calibri" w:cs="Times New Roman"/>
-                <w:b/>
-                <w:noProof/>
-              </w:rPr>
-              <w:t> </w:t>
-            </w:r>
-            <w:r>
-              <w:rPr>
-                <w:rFonts w:ascii="Calibri" w:eastAsia="Calibri" w:hAnsi="Calibri" w:cs="Times New Roman"/>
-                <w:b/>
-              </w:rPr>
-              <w:fldChar w:fldCharType="end"/>
+              <w:t>$77776</w:t>
             </w:r>
           </w:p>
         </w:tc>
@@ -2126,90 +1910,7 @@
                 <w:rFonts w:ascii="Calibri" w:eastAsia="Calibri" w:hAnsi="Calibri" w:cs="Times New Roman"/>
                 <w:b/>
               </w:rPr>
-              <w:t>$</w:t>
-            </w:r>
-            <w:r>
-              <w:rPr>
-                <w:rFonts w:ascii="Calibri" w:eastAsia="Calibri" w:hAnsi="Calibri" w:cs="Times New Roman"/>
-                <w:b/>
-              </w:rPr>
-              <w:fldChar w:fldCharType="begin">
-                <w:ffData>
-                  <w:name w:val="Text1"/>
-                  <w:enabled/>
-                  <w:calcOnExit w:val="0"/>
-                  <w:textInput>
-                    <w:type w:val="number"/>
-                  </w:textInput>
-                </w:ffData>
-              </w:fldChar>
-            </w:r>
-            <w:r>
-              <w:rPr>
-                <w:rFonts w:ascii="Calibri" w:eastAsia="Calibri" w:hAnsi="Calibri" w:cs="Times New Roman"/>
-                <w:b/>
-              </w:rPr>
-              <w:instrText xml:space="preserve"> FORMTEXT </w:instrText>
-            </w:r>
-            <w:r>
-              <w:rPr>
-                <w:rFonts w:ascii="Calibri" w:eastAsia="Calibri" w:hAnsi="Calibri" w:cs="Times New Roman"/>
-                <w:b/>
-              </w:rPr>
-            </w:r>
-            <w:r>
-              <w:rPr>
-                <w:rFonts w:ascii="Calibri" w:eastAsia="Calibri" w:hAnsi="Calibri" w:cs="Times New Roman"/>
-                <w:b/>
-              </w:rPr>
-              <w:fldChar w:fldCharType="separate"/>
-            </w:r>
-            <w:r>
-              <w:rPr>
-                <w:rFonts w:ascii="Calibri" w:eastAsia="Calibri" w:hAnsi="Calibri" w:cs="Times New Roman"/>
-                <w:b/>
-                <w:noProof/>
-              </w:rPr>
-              <w:t> </w:t>
-            </w:r>
-            <w:r>
-              <w:rPr>
-                <w:rFonts w:ascii="Calibri" w:eastAsia="Calibri" w:hAnsi="Calibri" w:cs="Times New Roman"/>
-                <w:b/>
-                <w:noProof/>
-              </w:rPr>
-              <w:t> </w:t>
-            </w:r>
-            <w:r>
-              <w:rPr>
-                <w:rFonts w:ascii="Calibri" w:eastAsia="Calibri" w:hAnsi="Calibri" w:cs="Times New Roman"/>
-                <w:b/>
-                <w:noProof/>
-              </w:rPr>
-              <w:t> </w:t>
-            </w:r>
-            <w:r>
-              <w:rPr>
-                <w:rFonts w:ascii="Calibri" w:eastAsia="Calibri" w:hAnsi="Calibri" w:cs="Times New Roman"/>
-                <w:b/>
-                <w:noProof/>
-              </w:rPr>
-              <w:t> </w:t>
-            </w:r>
-            <w:r>
-              <w:rPr>
-                <w:rFonts w:ascii="Calibri" w:eastAsia="Calibri" w:hAnsi="Calibri" w:cs="Times New Roman"/>
-                <w:b/>
-                <w:noProof/>
-              </w:rPr>
-              <w:t> </w:t>
-            </w:r>
-            <w:r>
-              <w:rPr>
-                <w:rFonts w:ascii="Calibri" w:eastAsia="Calibri" w:hAnsi="Calibri" w:cs="Times New Roman"/>
-                <w:b/>
-              </w:rPr>
-              <w:fldChar w:fldCharType="end"/>
+              <w:t>$77426</w:t>
             </w:r>
           </w:p>
         </w:tc>
@@ -2229,90 +1930,7 @@
                 <w:rFonts w:ascii="Calibri" w:eastAsia="Calibri" w:hAnsi="Calibri" w:cs="Times New Roman"/>
                 <w:b/>
               </w:rPr>
-              <w:t>$</w:t>
-            </w:r>
-            <w:r>
-              <w:rPr>
-                <w:rFonts w:ascii="Calibri" w:eastAsia="Calibri" w:hAnsi="Calibri" w:cs="Times New Roman"/>
-                <w:b/>
-              </w:rPr>
-              <w:fldChar w:fldCharType="begin">
-                <w:ffData>
-                  <w:name w:val="Text1"/>
-                  <w:enabled/>
-                  <w:calcOnExit w:val="0"/>
-                  <w:textInput>
-                    <w:type w:val="number"/>
-                  </w:textInput>
-                </w:ffData>
-              </w:fldChar>
-            </w:r>
-            <w:r>
-              <w:rPr>
-                <w:rFonts w:ascii="Calibri" w:eastAsia="Calibri" w:hAnsi="Calibri" w:cs="Times New Roman"/>
-                <w:b/>
-              </w:rPr>
-              <w:instrText xml:space="preserve"> FORMTEXT </w:instrText>
-            </w:r>
-            <w:r>
-              <w:rPr>
-                <w:rFonts w:ascii="Calibri" w:eastAsia="Calibri" w:hAnsi="Calibri" w:cs="Times New Roman"/>
-                <w:b/>
-              </w:rPr>
-            </w:r>
-            <w:r>
-              <w:rPr>
-                <w:rFonts w:ascii="Calibri" w:eastAsia="Calibri" w:hAnsi="Calibri" w:cs="Times New Roman"/>
-                <w:b/>
-              </w:rPr>
-              <w:fldChar w:fldCharType="separate"/>
-            </w:r>
-            <w:r>
-              <w:rPr>
-                <w:rFonts w:ascii="Calibri" w:eastAsia="Calibri" w:hAnsi="Calibri" w:cs="Times New Roman"/>
-                <w:b/>
-                <w:noProof/>
-              </w:rPr>
-              <w:t> </w:t>
-            </w:r>
-            <w:r>
-              <w:rPr>
-                <w:rFonts w:ascii="Calibri" w:eastAsia="Calibri" w:hAnsi="Calibri" w:cs="Times New Roman"/>
-                <w:b/>
-                <w:noProof/>
-              </w:rPr>
-              <w:t> </w:t>
-            </w:r>
-            <w:r>
-              <w:rPr>
-                <w:rFonts w:ascii="Calibri" w:eastAsia="Calibri" w:hAnsi="Calibri" w:cs="Times New Roman"/>
-                <w:b/>
-                <w:noProof/>
-              </w:rPr>
-              <w:t> </w:t>
-            </w:r>
-            <w:r>
-              <w:rPr>
-                <w:rFonts w:ascii="Calibri" w:eastAsia="Calibri" w:hAnsi="Calibri" w:cs="Times New Roman"/>
-                <w:b/>
-                <w:noProof/>
-              </w:rPr>
-              <w:t> </w:t>
-            </w:r>
-            <w:r>
-              <w:rPr>
-                <w:rFonts w:ascii="Calibri" w:eastAsia="Calibri" w:hAnsi="Calibri" w:cs="Times New Roman"/>
-                <w:b/>
-                <w:noProof/>
-              </w:rPr>
-              <w:t> </w:t>
-            </w:r>
-            <w:r>
-              <w:rPr>
-                <w:rFonts w:ascii="Calibri" w:eastAsia="Calibri" w:hAnsi="Calibri" w:cs="Times New Roman"/>
-                <w:b/>
-              </w:rPr>
-              <w:fldChar w:fldCharType="end"/>
+              <w:t>$77526</w:t>
             </w:r>
           </w:p>
         </w:tc>
@@ -2371,90 +1989,7 @@
                 <w:rFonts w:ascii="Calibri" w:eastAsia="Calibri" w:hAnsi="Calibri" w:cs="Times New Roman"/>
                 <w:b/>
               </w:rPr>
-              <w:t>$</w:t>
-            </w:r>
-            <w:r>
-              <w:rPr>
-                <w:rFonts w:ascii="Calibri" w:eastAsia="Calibri" w:hAnsi="Calibri" w:cs="Times New Roman"/>
-                <w:b/>
-              </w:rPr>
-              <w:fldChar w:fldCharType="begin">
-                <w:ffData>
-                  <w:name w:val="Text1"/>
-                  <w:enabled/>
-                  <w:calcOnExit w:val="0"/>
-                  <w:textInput>
-                    <w:type w:val="number"/>
-                  </w:textInput>
-                </w:ffData>
-              </w:fldChar>
-            </w:r>
-            <w:r>
-              <w:rPr>
-                <w:rFonts w:ascii="Calibri" w:eastAsia="Calibri" w:hAnsi="Calibri" w:cs="Times New Roman"/>
-                <w:b/>
-              </w:rPr>
-              <w:instrText xml:space="preserve"> FORMTEXT </w:instrText>
-            </w:r>
-            <w:r>
-              <w:rPr>
-                <w:rFonts w:ascii="Calibri" w:eastAsia="Calibri" w:hAnsi="Calibri" w:cs="Times New Roman"/>
-                <w:b/>
-              </w:rPr>
-            </w:r>
-            <w:r>
-              <w:rPr>
-                <w:rFonts w:ascii="Calibri" w:eastAsia="Calibri" w:hAnsi="Calibri" w:cs="Times New Roman"/>
-                <w:b/>
-              </w:rPr>
-              <w:fldChar w:fldCharType="separate"/>
-            </w:r>
-            <w:r>
-              <w:rPr>
-                <w:rFonts w:ascii="Calibri" w:eastAsia="Calibri" w:hAnsi="Calibri" w:cs="Times New Roman"/>
-                <w:b/>
-                <w:noProof/>
-              </w:rPr>
-              <w:t> </w:t>
-            </w:r>
-            <w:r>
-              <w:rPr>
-                <w:rFonts w:ascii="Calibri" w:eastAsia="Calibri" w:hAnsi="Calibri" w:cs="Times New Roman"/>
-                <w:b/>
-                <w:noProof/>
-              </w:rPr>
-              <w:t> </w:t>
-            </w:r>
-            <w:r>
-              <w:rPr>
-                <w:rFonts w:ascii="Calibri" w:eastAsia="Calibri" w:hAnsi="Calibri" w:cs="Times New Roman"/>
-                <w:b/>
-                <w:noProof/>
-              </w:rPr>
-              <w:t> </w:t>
-            </w:r>
-            <w:r>
-              <w:rPr>
-                <w:rFonts w:ascii="Calibri" w:eastAsia="Calibri" w:hAnsi="Calibri" w:cs="Times New Roman"/>
-                <w:b/>
-                <w:noProof/>
-              </w:rPr>
-              <w:t> </w:t>
-            </w:r>
-            <w:r>
-              <w:rPr>
-                <w:rFonts w:ascii="Calibri" w:eastAsia="Calibri" w:hAnsi="Calibri" w:cs="Times New Roman"/>
-                <w:b/>
-                <w:noProof/>
-              </w:rPr>
-              <w:t> </w:t>
-            </w:r>
-            <w:r>
-              <w:rPr>
-                <w:rFonts w:ascii="Calibri" w:eastAsia="Calibri" w:hAnsi="Calibri" w:cs="Times New Roman"/>
-                <w:b/>
-              </w:rPr>
-              <w:fldChar w:fldCharType="end"/>
+              <w:t>$26574</w:t>
             </w:r>
           </w:p>
         </w:tc>
@@ -2474,90 +2009,7 @@
                 <w:rFonts w:ascii="Calibri" w:eastAsia="Calibri" w:hAnsi="Calibri" w:cs="Times New Roman"/>
                 <w:b/>
               </w:rPr>
-              <w:t>$</w:t>
-            </w:r>
-            <w:r>
-              <w:rPr>
-                <w:rFonts w:ascii="Calibri" w:eastAsia="Calibri" w:hAnsi="Calibri" w:cs="Times New Roman"/>
-                <w:b/>
-              </w:rPr>
-              <w:fldChar w:fldCharType="begin">
-                <w:ffData>
-                  <w:name w:val="Text1"/>
-                  <w:enabled/>
-                  <w:calcOnExit w:val="0"/>
-                  <w:textInput>
-                    <w:type w:val="number"/>
-                  </w:textInput>
-                </w:ffData>
-              </w:fldChar>
-            </w:r>
-            <w:r>
-              <w:rPr>
-                <w:rFonts w:ascii="Calibri" w:eastAsia="Calibri" w:hAnsi="Calibri" w:cs="Times New Roman"/>
-                <w:b/>
-              </w:rPr>
-              <w:instrText xml:space="preserve"> FORMTEXT </w:instrText>
-            </w:r>
-            <w:r>
-              <w:rPr>
-                <w:rFonts w:ascii="Calibri" w:eastAsia="Calibri" w:hAnsi="Calibri" w:cs="Times New Roman"/>
-                <w:b/>
-              </w:rPr>
-            </w:r>
-            <w:r>
-              <w:rPr>
-                <w:rFonts w:ascii="Calibri" w:eastAsia="Calibri" w:hAnsi="Calibri" w:cs="Times New Roman"/>
-                <w:b/>
-              </w:rPr>
-              <w:fldChar w:fldCharType="separate"/>
-            </w:r>
-            <w:r>
-              <w:rPr>
-                <w:rFonts w:ascii="Calibri" w:eastAsia="Calibri" w:hAnsi="Calibri" w:cs="Times New Roman"/>
-                <w:b/>
-                <w:noProof/>
-              </w:rPr>
-              <w:t> </w:t>
-            </w:r>
-            <w:r>
-              <w:rPr>
-                <w:rFonts w:ascii="Calibri" w:eastAsia="Calibri" w:hAnsi="Calibri" w:cs="Times New Roman"/>
-                <w:b/>
-                <w:noProof/>
-              </w:rPr>
-              <w:t> </w:t>
-            </w:r>
-            <w:r>
-              <w:rPr>
-                <w:rFonts w:ascii="Calibri" w:eastAsia="Calibri" w:hAnsi="Calibri" w:cs="Times New Roman"/>
-                <w:b/>
-                <w:noProof/>
-              </w:rPr>
-              <w:t> </w:t>
-            </w:r>
-            <w:r>
-              <w:rPr>
-                <w:rFonts w:ascii="Calibri" w:eastAsia="Calibri" w:hAnsi="Calibri" w:cs="Times New Roman"/>
-                <w:b/>
-                <w:noProof/>
-              </w:rPr>
-              <w:t> </w:t>
-            </w:r>
-            <w:r>
-              <w:rPr>
-                <w:rFonts w:ascii="Calibri" w:eastAsia="Calibri" w:hAnsi="Calibri" w:cs="Times New Roman"/>
-                <w:b/>
-                <w:noProof/>
-              </w:rPr>
-              <w:t> </w:t>
-            </w:r>
-            <w:r>
-              <w:rPr>
-                <w:rFonts w:ascii="Calibri" w:eastAsia="Calibri" w:hAnsi="Calibri" w:cs="Times New Roman"/>
-                <w:b/>
-              </w:rPr>
-              <w:fldChar w:fldCharType="end"/>
+              <w:t>$25224</w:t>
             </w:r>
           </w:p>
         </w:tc>
@@ -2577,90 +2029,7 @@
                 <w:rFonts w:ascii="Calibri" w:eastAsia="Calibri" w:hAnsi="Calibri" w:cs="Times New Roman"/>
                 <w:b/>
               </w:rPr>
-              <w:t>$</w:t>
-            </w:r>
-            <w:r>
-              <w:rPr>
-                <w:rFonts w:ascii="Calibri" w:eastAsia="Calibri" w:hAnsi="Calibri" w:cs="Times New Roman"/>
-                <w:b/>
-              </w:rPr>
-              <w:fldChar w:fldCharType="begin">
-                <w:ffData>
-                  <w:name w:val="Text1"/>
-                  <w:enabled/>
-                  <w:calcOnExit w:val="0"/>
-                  <w:textInput>
-                    <w:type w:val="number"/>
-                  </w:textInput>
-                </w:ffData>
-              </w:fldChar>
-            </w:r>
-            <w:r>
-              <w:rPr>
-                <w:rFonts w:ascii="Calibri" w:eastAsia="Calibri" w:hAnsi="Calibri" w:cs="Times New Roman"/>
-                <w:b/>
-              </w:rPr>
-              <w:instrText xml:space="preserve"> FORMTEXT </w:instrText>
-            </w:r>
-            <w:r>
-              <w:rPr>
-                <w:rFonts w:ascii="Calibri" w:eastAsia="Calibri" w:hAnsi="Calibri" w:cs="Times New Roman"/>
-                <w:b/>
-              </w:rPr>
-            </w:r>
-            <w:r>
-              <w:rPr>
-                <w:rFonts w:ascii="Calibri" w:eastAsia="Calibri" w:hAnsi="Calibri" w:cs="Times New Roman"/>
-                <w:b/>
-              </w:rPr>
-              <w:fldChar w:fldCharType="separate"/>
-            </w:r>
-            <w:r>
-              <w:rPr>
-                <w:rFonts w:ascii="Calibri" w:eastAsia="Calibri" w:hAnsi="Calibri" w:cs="Times New Roman"/>
-                <w:b/>
-                <w:noProof/>
-              </w:rPr>
-              <w:t> </w:t>
-            </w:r>
-            <w:r>
-              <w:rPr>
-                <w:rFonts w:ascii="Calibri" w:eastAsia="Calibri" w:hAnsi="Calibri" w:cs="Times New Roman"/>
-                <w:b/>
-                <w:noProof/>
-              </w:rPr>
-              <w:t> </w:t>
-            </w:r>
-            <w:r>
-              <w:rPr>
-                <w:rFonts w:ascii="Calibri" w:eastAsia="Calibri" w:hAnsi="Calibri" w:cs="Times New Roman"/>
-                <w:b/>
-                <w:noProof/>
-              </w:rPr>
-              <w:t> </w:t>
-            </w:r>
-            <w:r>
-              <w:rPr>
-                <w:rFonts w:ascii="Calibri" w:eastAsia="Calibri" w:hAnsi="Calibri" w:cs="Times New Roman"/>
-                <w:b/>
-                <w:noProof/>
-              </w:rPr>
-              <w:t> </w:t>
-            </w:r>
-            <w:r>
-              <w:rPr>
-                <w:rFonts w:ascii="Calibri" w:eastAsia="Calibri" w:hAnsi="Calibri" w:cs="Times New Roman"/>
-                <w:b/>
-                <w:noProof/>
-              </w:rPr>
-              <w:t> </w:t>
-            </w:r>
-            <w:r>
-              <w:rPr>
-                <w:rFonts w:ascii="Calibri" w:eastAsia="Calibri" w:hAnsi="Calibri" w:cs="Times New Roman"/>
-                <w:b/>
-              </w:rPr>
-              <w:fldChar w:fldCharType="end"/>
+              <w:t>$4574</w:t>
             </w:r>
           </w:p>
         </w:tc>
@@ -2680,90 +2049,7 @@
                 <w:rFonts w:ascii="Calibri" w:eastAsia="Calibri" w:hAnsi="Calibri" w:cs="Times New Roman"/>
                 <w:b/>
               </w:rPr>
-              <w:t>$</w:t>
-            </w:r>
-            <w:r>
-              <w:rPr>
-                <w:rFonts w:ascii="Calibri" w:eastAsia="Calibri" w:hAnsi="Calibri" w:cs="Times New Roman"/>
-                <w:b/>
-              </w:rPr>
-              <w:fldChar w:fldCharType="begin">
-                <w:ffData>
-                  <w:name w:val="Text1"/>
-                  <w:enabled/>
-                  <w:calcOnExit w:val="0"/>
-                  <w:textInput>
-                    <w:type w:val="number"/>
-                  </w:textInput>
-                </w:ffData>
-              </w:fldChar>
-            </w:r>
-            <w:r>
-              <w:rPr>
-                <w:rFonts w:ascii="Calibri" w:eastAsia="Calibri" w:hAnsi="Calibri" w:cs="Times New Roman"/>
-                <w:b/>
-              </w:rPr>
-              <w:instrText xml:space="preserve"> FORMTEXT </w:instrText>
-            </w:r>
-            <w:r>
-              <w:rPr>
-                <w:rFonts w:ascii="Calibri" w:eastAsia="Calibri" w:hAnsi="Calibri" w:cs="Times New Roman"/>
-                <w:b/>
-              </w:rPr>
-            </w:r>
-            <w:r>
-              <w:rPr>
-                <w:rFonts w:ascii="Calibri" w:eastAsia="Calibri" w:hAnsi="Calibri" w:cs="Times New Roman"/>
-                <w:b/>
-              </w:rPr>
-              <w:fldChar w:fldCharType="separate"/>
-            </w:r>
-            <w:r>
-              <w:rPr>
-                <w:rFonts w:ascii="Calibri" w:eastAsia="Calibri" w:hAnsi="Calibri" w:cs="Times New Roman"/>
-                <w:b/>
-                <w:noProof/>
-              </w:rPr>
-              <w:t> </w:t>
-            </w:r>
-            <w:r>
-              <w:rPr>
-                <w:rFonts w:ascii="Calibri" w:eastAsia="Calibri" w:hAnsi="Calibri" w:cs="Times New Roman"/>
-                <w:b/>
-                <w:noProof/>
-              </w:rPr>
-              <w:t> </w:t>
-            </w:r>
-            <w:r>
-              <w:rPr>
-                <w:rFonts w:ascii="Calibri" w:eastAsia="Calibri" w:hAnsi="Calibri" w:cs="Times New Roman"/>
-                <w:b/>
-                <w:noProof/>
-              </w:rPr>
-              <w:t> </w:t>
-            </w:r>
-            <w:r>
-              <w:rPr>
-                <w:rFonts w:ascii="Calibri" w:eastAsia="Calibri" w:hAnsi="Calibri" w:cs="Times New Roman"/>
-                <w:b/>
-                <w:noProof/>
-              </w:rPr>
-              <w:t> </w:t>
-            </w:r>
-            <w:r>
-              <w:rPr>
-                <w:rFonts w:ascii="Calibri" w:eastAsia="Calibri" w:hAnsi="Calibri" w:cs="Times New Roman"/>
-                <w:b/>
-                <w:noProof/>
-              </w:rPr>
-              <w:t> </w:t>
-            </w:r>
-            <w:r>
-              <w:rPr>
-                <w:rFonts w:ascii="Calibri" w:eastAsia="Calibri" w:hAnsi="Calibri" w:cs="Times New Roman"/>
-                <w:b/>
-              </w:rPr>
-              <w:fldChar w:fldCharType="end"/>
+              <w:t>$6474</w:t>
             </w:r>
           </w:p>
         </w:tc>
@@ -2800,6 +2086,10 @@
           <w:p>
             <w:pPr>
               <w:pStyle w:val="Inputguidance"/>
+              <w:numPr>
+                <w:ilvl w:val="0"/>
+                <w:numId w:val="44"/>
+              </w:numPr>
               <w:cnfStyle w:val="000000000000" w:firstRow="0" w:lastRow="0" w:firstColumn="0" w:lastColumn="0" w:oddVBand="0" w:evenVBand="0" w:oddHBand="0" w:evenHBand="0" w:firstRowFirstColumn="0" w:firstRowLastColumn="0" w:lastRowFirstColumn="0" w:lastRowLastColumn="0"/>
               <w:rPr>
                 <w:rFonts w:eastAsia="Calibri"/>
@@ -2809,7 +2099,45 @@
               <w:rPr>
                 <w:rFonts w:eastAsia="Calibri"/>
               </w:rPr>
-              <w:t>[Examples: shopfront coffee sales, online sales, wholesale distribution]</w:t>
+              <w:t>Sales</w:t>
+            </w:r>
+          </w:p>
+          <w:p>
+            <w:pPr>
+              <w:pStyle w:val="Inputguidance"/>
+              <w:numPr>
+                <w:ilvl w:val="0"/>
+                <w:numId w:val="44"/>
+              </w:numPr>
+              <w:cnfStyle w:val="000000000000" w:firstRow="0" w:lastRow="0" w:firstColumn="0" w:lastColumn="0" w:oddVBand="0" w:evenVBand="0" w:oddHBand="0" w:evenHBand="0" w:firstRowFirstColumn="0" w:firstRowLastColumn="0" w:lastRowFirstColumn="0" w:lastRowLastColumn="0"/>
+              <w:rPr>
+                <w:rFonts w:eastAsia="Calibri"/>
+              </w:rPr>
+            </w:pPr>
+            <w:r>
+              <w:rPr>
+                <w:rFonts w:eastAsia="Calibri"/>
+              </w:rPr>
+              <w:t>In app purchases</w:t>
+            </w:r>
+          </w:p>
+          <w:p>
+            <w:pPr>
+              <w:pStyle w:val="Inputguidance"/>
+              <w:numPr>
+                <w:ilvl w:val="0"/>
+                <w:numId w:val="44"/>
+              </w:numPr>
+              <w:cnfStyle w:val="000000000000" w:firstRow="0" w:lastRow="0" w:firstColumn="0" w:lastColumn="0" w:oddVBand="0" w:evenVBand="0" w:oddHBand="0" w:evenHBand="0" w:firstRowFirstColumn="0" w:firstRowLastColumn="0" w:lastRowFirstColumn="0" w:lastRowLastColumn="0"/>
+              <w:rPr>
+                <w:rFonts w:eastAsia="Calibri"/>
+              </w:rPr>
+            </w:pPr>
+            <w:r>
+              <w:rPr>
+                <w:rFonts w:eastAsia="Calibri"/>
+              </w:rPr>
+              <w:t>Contract work</w:t>
             </w:r>
           </w:p>
         </w:tc>
@@ -2854,31 +2182,7 @@
               <w:rPr>
                 <w:rFonts w:eastAsia="Calibri"/>
               </w:rPr>
-              <w:t xml:space="preserve">[Examples: </w:t>
-            </w:r>
-            <w:r>
-              <w:rPr>
-                <w:rFonts w:eastAsia="Calibri"/>
-              </w:rPr>
-              <w:t>Hourly rate and/or</w:t>
-            </w:r>
-            <w:r>
-              <w:rPr>
-                <w:rFonts w:eastAsia="Calibri"/>
-              </w:rPr>
-              <w:t xml:space="preserve"> </w:t>
-            </w:r>
-            <w:r>
-              <w:rPr>
-                <w:rFonts w:eastAsia="Calibri"/>
-              </w:rPr>
-              <w:t>fixed priced services</w:t>
-            </w:r>
-            <w:r>
-              <w:rPr>
-                <w:rFonts w:eastAsia="Calibri"/>
-              </w:rPr>
-              <w:t>]</w:t>
+              <w:t xml:space="preserve"> Wages are calculated by the hour.</w:t>
             </w:r>
           </w:p>
         </w:tc>
@@ -2914,6 +2218,10 @@
           <w:p>
             <w:pPr>
               <w:pStyle w:val="Inputguidance"/>
+              <w:numPr>
+                <w:ilvl w:val="0"/>
+                <w:numId w:val="44"/>
+              </w:numPr>
               <w:cnfStyle w:val="000000000000" w:firstRow="0" w:lastRow="0" w:firstColumn="0" w:lastColumn="0" w:oddVBand="0" w:evenVBand="0" w:oddHBand="0" w:evenHBand="0" w:firstRowFirstColumn="0" w:firstRowLastColumn="0" w:lastRowFirstColumn="0" w:lastRowLastColumn="0"/>
               <w:rPr>
                 <w:rFonts w:eastAsia="Calibri"/>
@@ -2923,7 +2231,102 @@
               <w:rPr>
                 <w:rFonts w:eastAsia="Calibri"/>
               </w:rPr>
-              <w:t>[Examples: production costs, travel, rent, advertising]</w:t>
+              <w:t>Marketing</w:t>
+            </w:r>
+          </w:p>
+          <w:p>
+            <w:pPr>
+              <w:pStyle w:val="Inputguidance"/>
+              <w:numPr>
+                <w:ilvl w:val="0"/>
+                <w:numId w:val="44"/>
+              </w:numPr>
+              <w:cnfStyle w:val="000000000000" w:firstRow="0" w:lastRow="0" w:firstColumn="0" w:lastColumn="0" w:oddVBand="0" w:evenVBand="0" w:oddHBand="0" w:evenHBand="0" w:firstRowFirstColumn="0" w:firstRowLastColumn="0" w:lastRowFirstColumn="0" w:lastRowLastColumn="0"/>
+              <w:rPr>
+                <w:rFonts w:eastAsia="Calibri"/>
+              </w:rPr>
+            </w:pPr>
+            <w:r>
+              <w:rPr>
+                <w:rFonts w:eastAsia="Calibri"/>
+              </w:rPr>
+              <w:t>Utilities</w:t>
+            </w:r>
+          </w:p>
+          <w:p>
+            <w:pPr>
+              <w:pStyle w:val="Inputguidance"/>
+              <w:numPr>
+                <w:ilvl w:val="0"/>
+                <w:numId w:val="44"/>
+              </w:numPr>
+              <w:cnfStyle w:val="000000000000" w:firstRow="0" w:lastRow="0" w:firstColumn="0" w:lastColumn="0" w:oddVBand="0" w:evenVBand="0" w:oddHBand="0" w:evenHBand="0" w:firstRowFirstColumn="0" w:firstRowLastColumn="0" w:lastRowFirstColumn="0" w:lastRowLastColumn="0"/>
+              <w:rPr>
+                <w:rFonts w:eastAsia="Calibri"/>
+              </w:rPr>
+            </w:pPr>
+            <w:r>
+              <w:rPr>
+                <w:rFonts w:eastAsia="Calibri"/>
+              </w:rPr>
+              <w:t>Telephone</w:t>
+            </w:r>
+          </w:p>
+          <w:p>
+            <w:pPr>
+              <w:pStyle w:val="Inputguidance"/>
+              <w:numPr>
+                <w:ilvl w:val="0"/>
+                <w:numId w:val="44"/>
+              </w:numPr>
+              <w:cnfStyle w:val="000000000000" w:firstRow="0" w:lastRow="0" w:firstColumn="0" w:lastColumn="0" w:oddVBand="0" w:evenVBand="0" w:oddHBand="0" w:evenHBand="0" w:firstRowFirstColumn="0" w:firstRowLastColumn="0" w:lastRowFirstColumn="0" w:lastRowLastColumn="0"/>
+              <w:rPr>
+                <w:rFonts w:eastAsia="Calibri"/>
+              </w:rPr>
+            </w:pPr>
+            <w:r>
+              <w:rPr>
+                <w:rFonts w:eastAsia="Calibri"/>
+              </w:rPr>
+              <w:t>Insurance</w:t>
+            </w:r>
+          </w:p>
+          <w:p>
+            <w:pPr>
+              <w:pStyle w:val="Inputguidance"/>
+              <w:numPr>
+                <w:ilvl w:val="0"/>
+                <w:numId w:val="44"/>
+              </w:numPr>
+              <w:cnfStyle w:val="000000000000" w:firstRow="0" w:lastRow="0" w:firstColumn="0" w:lastColumn="0" w:oddVBand="0" w:evenVBand="0" w:oddHBand="0" w:evenHBand="0" w:firstRowFirstColumn="0" w:firstRowLastColumn="0" w:lastRowFirstColumn="0" w:lastRowLastColumn="0"/>
+              <w:rPr>
+                <w:rFonts w:eastAsia="Calibri"/>
+              </w:rPr>
+            </w:pPr>
+            <w:r>
+              <w:rPr>
+                <w:rFonts w:eastAsia="Calibri"/>
+              </w:rPr>
+              <w:t>Superannuation</w:t>
+            </w:r>
+          </w:p>
+          <w:p>
+            <w:pPr>
+              <w:pStyle w:val="Inputguidance"/>
+              <w:numPr>
+                <w:ilvl w:val="0"/>
+                <w:numId w:val="44"/>
+              </w:numPr>
+              <w:cnfStyle w:val="000000000000" w:firstRow="0" w:lastRow="0" w:firstColumn="0" w:lastColumn="0" w:oddVBand="0" w:evenVBand="0" w:oddHBand="0" w:evenHBand="0" w:firstRowFirstColumn="0" w:firstRowLastColumn="0" w:lastRowFirstColumn="0" w:lastRowLastColumn="0"/>
+              <w:rPr>
+                <w:rFonts w:eastAsia="Calibri"/>
+              </w:rPr>
+            </w:pPr>
+            <w:r>
+              <w:rPr>
+                <w:rFonts w:eastAsia="Calibri"/>
+              </w:rPr>
+              <w:t>Wages</w:t>
             </w:r>
           </w:p>
         </w:tc>
@@ -2947,39 +2350,6 @@
           <w:b/>
         </w:rPr>
       </w:pPr>
-      <w:r>
-        <w:rPr>
-          <w:rFonts w:eastAsia="Calibri"/>
-        </w:rPr>
-        <w:t>[</w:t>
-      </w:r>
-      <w:r>
-        <w:rPr>
-          <w:rFonts w:eastAsia="Calibri"/>
-        </w:rPr>
-        <w:t>DELETE THIS TEXT, OR REPLACE WITH A SUMMARY STATEMENT</w:t>
-      </w:r>
-      <w:r>
-        <w:t xml:space="preserve"> - </w:t>
-      </w:r>
-      <w:r>
-        <w:rPr>
-          <w:rFonts w:eastAsia="Calibri"/>
-        </w:rPr>
-        <w:t xml:space="preserve">List up to 3 key </w:t>
-      </w:r>
-      <w:r>
-        <w:rPr>
-          <w:rFonts w:eastAsia="Calibri"/>
-        </w:rPr>
-        <w:t xml:space="preserve">staff members or people supporting </w:t>
-      </w:r>
-      <w:r>
-        <w:rPr>
-          <w:rFonts w:eastAsia="Calibri"/>
-        </w:rPr>
-        <w:t>your business. Describe their experience and the value they add.]</w:t>
-      </w:r>
     </w:p>
     <w:tbl>
       <w:tblPr>
@@ -3033,6 +2403,13 @@
                 <w:i/>
               </w:rPr>
             </w:pPr>
+            <w:r>
+              <w:rPr>
+                <w:rFonts w:ascii="Calibri" w:eastAsia="Calibri" w:hAnsi="Calibri" w:cs="Times New Roman"/>
+                <w:i/>
+              </w:rPr>
+              <w:t>Graham Jarhermes</w:t>
+            </w:r>
           </w:p>
         </w:tc>
       </w:tr>
@@ -3082,7 +2459,7 @@
               <w:rPr>
                 <w:rFonts w:eastAsia="Calibri"/>
               </w:rPr>
-              <w:t>[Examples: Business owner, Business adviser]</w:t>
+              <w:t xml:space="preserve">Programmer </w:t>
             </w:r>
           </w:p>
         </w:tc>
@@ -3126,9 +2503,14 @@
               <w:cnfStyle w:val="000000000000" w:firstRow="0" w:lastRow="0" w:firstColumn="0" w:lastColumn="0" w:oddVBand="0" w:evenVBand="0" w:oddHBand="0" w:evenHBand="0" w:firstRowFirstColumn="0" w:firstRowLastColumn="0" w:lastRowFirstColumn="0" w:lastRowLastColumn="0"/>
               <w:rPr>
                 <w:rFonts w:ascii="Calibri" w:eastAsia="Calibri" w:hAnsi="Calibri" w:cs="Times New Roman"/>
-                <w:b/>
-              </w:rPr>
-            </w:pPr>
+              </w:rPr>
+            </w:pPr>
+            <w:r>
+              <w:rPr>
+                <w:rFonts w:ascii="Calibri" w:eastAsia="Calibri" w:hAnsi="Calibri" w:cs="Times New Roman"/>
+              </w:rPr>
+              <w:t>Writes scripts for inhouse projects and contract work</w:t>
+            </w:r>
           </w:p>
         </w:tc>
       </w:tr>
@@ -3175,6 +2557,13 @@
                 <w:i/>
               </w:rPr>
             </w:pPr>
+            <w:r>
+              <w:rPr>
+                <w:rFonts w:ascii="Calibri" w:eastAsia="Calibri" w:hAnsi="Calibri" w:cs="Times New Roman"/>
+                <w:i/>
+              </w:rPr>
+              <w:t>Jeff Recluse</w:t>
+            </w:r>
           </w:p>
         </w:tc>
       </w:tr>
@@ -3217,9 +2606,14 @@
               <w:cnfStyle w:val="000000000000" w:firstRow="0" w:lastRow="0" w:firstColumn="0" w:lastColumn="0" w:oddVBand="0" w:evenVBand="0" w:oddHBand="0" w:evenHBand="0" w:firstRowFirstColumn="0" w:firstRowLastColumn="0" w:lastRowFirstColumn="0" w:lastRowLastColumn="0"/>
               <w:rPr>
                 <w:rFonts w:ascii="Calibri" w:eastAsia="Calibri" w:hAnsi="Calibri" w:cs="Times New Roman"/>
-                <w:b/>
-              </w:rPr>
-            </w:pPr>
+              </w:rPr>
+            </w:pPr>
+            <w:r>
+              <w:rPr>
+                <w:rFonts w:ascii="Calibri" w:eastAsia="Calibri" w:hAnsi="Calibri" w:cs="Times New Roman"/>
+              </w:rPr>
+              <w:t>Business Owner / CEO</w:t>
+            </w:r>
           </w:p>
         </w:tc>
       </w:tr>
@@ -3262,9 +2656,14 @@
               <w:cnfStyle w:val="000000000000" w:firstRow="0" w:lastRow="0" w:firstColumn="0" w:lastColumn="0" w:oddVBand="0" w:evenVBand="0" w:oddHBand="0" w:evenHBand="0" w:firstRowFirstColumn="0" w:firstRowLastColumn="0" w:lastRowFirstColumn="0" w:lastRowLastColumn="0"/>
               <w:rPr>
                 <w:rFonts w:ascii="Calibri" w:eastAsia="Calibri" w:hAnsi="Calibri" w:cs="Times New Roman"/>
-                <w:b/>
-              </w:rPr>
-            </w:pPr>
+              </w:rPr>
+            </w:pPr>
+            <w:r>
+              <w:rPr>
+                <w:rFonts w:ascii="Calibri" w:eastAsia="Calibri" w:hAnsi="Calibri" w:cs="Times New Roman"/>
+              </w:rPr>
+              <w:t>Oversees and manages the other employees</w:t>
+            </w:r>
           </w:p>
         </w:tc>
       </w:tr>
@@ -3311,6 +2710,20 @@
                 <w:i/>
               </w:rPr>
             </w:pPr>
+            <w:r>
+              <w:rPr>
+                <w:rFonts w:ascii="Calibri" w:eastAsia="Calibri" w:hAnsi="Calibri" w:cs="Times New Roman"/>
+                <w:i/>
+              </w:rPr>
+              <w:t xml:space="preserve">Humphrey </w:t>
+            </w:r>
+            <w:r>
+              <w:rPr>
+                <w:rFonts w:ascii="Calibri" w:eastAsia="Calibri" w:hAnsi="Calibri" w:cs="Times New Roman"/>
+                <w:i/>
+              </w:rPr>
+              <w:t>Stratos</w:t>
+            </w:r>
           </w:p>
         </w:tc>
       </w:tr>
@@ -3350,9 +2763,16 @@
               <w:cnfStyle w:val="000000000000" w:firstRow="0" w:lastRow="0" w:firstColumn="0" w:lastColumn="0" w:oddVBand="0" w:evenVBand="0" w:oddHBand="0" w:evenHBand="0" w:firstRowFirstColumn="0" w:firstRowLastColumn="0" w:lastRowFirstColumn="0" w:lastRowLastColumn="0"/>
               <w:rPr>
                 <w:rFonts w:ascii="Calibri" w:eastAsia="Calibri" w:hAnsi="Calibri" w:cs="Times New Roman"/>
-                <w:b/>
-              </w:rPr>
-            </w:pPr>
+                <w:bCs/>
+              </w:rPr>
+            </w:pPr>
+            <w:r>
+              <w:rPr>
+                <w:rFonts w:ascii="Calibri" w:eastAsia="Calibri" w:hAnsi="Calibri" w:cs="Times New Roman"/>
+                <w:bCs/>
+              </w:rPr>
+              <w:t>Designer / Artist</w:t>
+            </w:r>
           </w:p>
         </w:tc>
       </w:tr>
@@ -3392,9 +2812,16 @@
               <w:cnfStyle w:val="000000000000" w:firstRow="0" w:lastRow="0" w:firstColumn="0" w:lastColumn="0" w:oddVBand="0" w:evenVBand="0" w:oddHBand="0" w:evenHBand="0" w:firstRowFirstColumn="0" w:firstRowLastColumn="0" w:lastRowFirstColumn="0" w:lastRowLastColumn="0"/>
               <w:rPr>
                 <w:rFonts w:ascii="Calibri" w:eastAsia="Calibri" w:hAnsi="Calibri" w:cs="Times New Roman"/>
-                <w:b/>
-              </w:rPr>
-            </w:pPr>
+                <w:bCs/>
+              </w:rPr>
+            </w:pPr>
+            <w:r>
+              <w:rPr>
+                <w:rFonts w:ascii="Calibri" w:eastAsia="Calibri" w:hAnsi="Calibri" w:cs="Times New Roman"/>
+                <w:bCs/>
+              </w:rPr>
+              <w:t>Develops models and designs aesthetics for inhouse projects.  Also develops models for contract work</w:t>
+            </w:r>
           </w:p>
         </w:tc>
       </w:tr>
@@ -3420,141 +2847,6 @@
       <w:r>
         <w:lastRenderedPageBreak/>
         <w:t>Goals and Action Plans</w:t>
-      </w:r>
-    </w:p>
-    <w:p>
-      <w:pPr>
-        <w:pStyle w:val="Inputguidance"/>
-      </w:pPr>
-      <w:r>
-        <w:rPr>
-          <w:rFonts w:eastAsia="Calibri" w:cs="Times New Roman"/>
-          <w:color w:val="595959"/>
-        </w:rPr>
-        <w:t>[</w:t>
-      </w:r>
-      <w:r>
-        <w:rPr>
-          <w:rFonts w:eastAsia="Calibri"/>
-        </w:rPr>
-        <w:t>DELETE THIS TEXT, OR REPLACE WITH A SUMMARY STATEMENT</w:t>
-      </w:r>
-      <w:r>
-        <w:t xml:space="preserve"> - </w:t>
-      </w:r>
-      <w:r>
-        <w:rPr>
-          <w:rFonts w:eastAsia="Calibri" w:cs="Times New Roman"/>
-          <w:color w:val="595959"/>
-        </w:rPr>
-        <w:t xml:space="preserve">List </w:t>
-      </w:r>
-      <w:r>
-        <w:rPr>
-          <w:rFonts w:eastAsia="Calibri" w:cs="Times New Roman"/>
-          <w:color w:val="595959"/>
-        </w:rPr>
-        <w:t>3 major business goals to complete over the next year.</w:t>
-      </w:r>
-      <w:r>
-        <w:rPr>
-          <w:rFonts w:eastAsia="Calibri" w:cs="Times New Roman"/>
-          <w:color w:val="595959"/>
-        </w:rPr>
-        <w:t xml:space="preserve"> </w:t>
-      </w:r>
-      <w:r>
-        <w:rPr>
-          <w:rFonts w:eastAsia="Calibri"/>
-        </w:rPr>
-        <w:t xml:space="preserve">Aim for </w:t>
-      </w:r>
-      <w:hyperlink r:id="rId13" w:history="1">
-        <w:r>
-          <w:rPr>
-            <w:rStyle w:val="Hyperlink"/>
-            <w:rFonts w:eastAsia="Calibri"/>
-          </w:rPr>
-          <w:t>goals that are SMART</w:t>
-        </w:r>
-      </w:hyperlink>
-      <w:r>
-        <w:rPr>
-          <w:rFonts w:eastAsia="Calibri"/>
-        </w:rPr>
-        <w:t xml:space="preserve"> – </w:t>
-      </w:r>
-      <w:r>
-        <w:rPr>
-          <w:rFonts w:eastAsia="Calibri"/>
-          <w:b/>
-        </w:rPr>
-        <w:t>s</w:t>
-      </w:r>
-      <w:r>
-        <w:rPr>
-          <w:rFonts w:eastAsia="Calibri"/>
-        </w:rPr>
-        <w:t xml:space="preserve">pecific, </w:t>
-      </w:r>
-      <w:r>
-        <w:rPr>
-          <w:rFonts w:eastAsia="Calibri"/>
-          <w:b/>
-        </w:rPr>
-        <w:t>m</w:t>
-      </w:r>
-      <w:r>
-        <w:rPr>
-          <w:rFonts w:eastAsia="Calibri"/>
-        </w:rPr>
-        <w:t xml:space="preserve">easurable, </w:t>
-      </w:r>
-      <w:r>
-        <w:rPr>
-          <w:rFonts w:eastAsia="Calibri"/>
-          <w:b/>
-        </w:rPr>
-        <w:t>a</w:t>
-      </w:r>
-      <w:r>
-        <w:rPr>
-          <w:rFonts w:eastAsia="Calibri"/>
-        </w:rPr>
-        <w:t xml:space="preserve">chievable, </w:t>
-      </w:r>
-      <w:r>
-        <w:rPr>
-          <w:rFonts w:eastAsia="Calibri"/>
-          <w:b/>
-        </w:rPr>
-        <w:t>r</w:t>
-      </w:r>
-      <w:r>
-        <w:rPr>
-          <w:rFonts w:eastAsia="Calibri"/>
-        </w:rPr>
-        <w:t xml:space="preserve">elevant and </w:t>
-      </w:r>
-      <w:r>
-        <w:rPr>
-          <w:rFonts w:eastAsia="Calibri"/>
-          <w:b/>
-        </w:rPr>
-        <w:t>t</w:t>
-      </w:r>
-      <w:r>
-        <w:rPr>
-          <w:rFonts w:eastAsia="Calibri"/>
-        </w:rPr>
-        <w:t>ime-bound.</w:t>
-      </w:r>
-      <w:r>
-        <w:rPr>
-          <w:rFonts w:eastAsia="Calibri" w:cs="Times New Roman"/>
-          <w:color w:val="595959"/>
-        </w:rPr>
-        <w:t>]</w:t>
       </w:r>
     </w:p>
     <w:tbl>
@@ -3613,19 +2905,19 @@
               <w:rPr>
                 <w:rFonts w:eastAsia="Calibri"/>
               </w:rPr>
-              <w:t xml:space="preserve">[Example: Finalise 2 agreements with local coffee suppliers in </w:t>
+              <w:t>Earn a</w:t>
             </w:r>
             <w:r>
               <w:rPr>
                 <w:rFonts w:eastAsia="Calibri"/>
               </w:rPr>
-              <w:t>6</w:t>
+              <w:t>t</w:t>
             </w:r>
             <w:r>
               <w:rPr>
                 <w:rFonts w:eastAsia="Calibri"/>
               </w:rPr>
-              <w:t xml:space="preserve"> months’ time.]</w:t>
+              <w:t xml:space="preserve"> least 30000 each month in sales next year</w:t>
             </w:r>
           </w:p>
         </w:tc>
@@ -3690,12 +2982,6 @@
                 <w:rFonts w:eastAsia="Calibri"/>
               </w:rPr>
             </w:pPr>
-            <w:r>
-              <w:rPr>
-                <w:rFonts w:eastAsia="Calibri"/>
-              </w:rPr>
-              <w:t xml:space="preserve">[Example: </w:t>
-            </w:r>
           </w:p>
           <w:p>
             <w:pPr>
@@ -3715,7 +3001,7 @@
               <w:rPr>
                 <w:rFonts w:eastAsia="Calibri"/>
               </w:rPr>
-              <w:t>Make a list of local suppliers.</w:t>
+              <w:t>Hire contract working for marketing material</w:t>
             </w:r>
           </w:p>
           <w:p>
@@ -3736,7 +3022,7 @@
               <w:rPr>
                 <w:rFonts w:eastAsia="Calibri"/>
               </w:rPr>
-              <w:t>Prepare 6 proposals for potential suppliers over 4 weeks.</w:t>
+              <w:t>Expand social media presence on 4 more platforms</w:t>
             </w:r>
           </w:p>
           <w:p>
@@ -3757,19 +3043,7 @@
               <w:rPr>
                 <w:rFonts w:eastAsia="Calibri"/>
               </w:rPr>
-              <w:t xml:space="preserve">Finalise agreements with 2 suppliers in </w:t>
-            </w:r>
-            <w:r>
-              <w:rPr>
-                <w:rFonts w:eastAsia="Calibri"/>
-              </w:rPr>
-              <w:t>6</w:t>
-            </w:r>
-            <w:r>
-              <w:rPr>
-                <w:rFonts w:eastAsia="Calibri"/>
-              </w:rPr>
-              <w:t xml:space="preserve"> months’ time. ]</w:t>
+              <w:t>Add more content to existing projects</w:t>
             </w:r>
           </w:p>
         </w:tc>
@@ -3809,7 +3083,6 @@
             <w:placeholder>
               <w:docPart w:val="F9BC3B25F6A5487B954EEC457A07C5EB"/>
             </w:placeholder>
-            <w:showingPlcHdr/>
             <w:date>
               <w:dateFormat w:val="d/MM/yyyy"/>
               <w:lid w:val="en-AU"/>
@@ -3837,15 +3110,9 @@
                 </w:pPr>
                 <w:r>
                   <w:rPr>
-                    <w:rStyle w:val="PlaceholderText"/>
+                    <w:rFonts w:ascii="Calibri" w:eastAsia="Calibri" w:hAnsi="Calibri" w:cs="Times New Roman"/>
                   </w:rPr>
-                  <w:t>Select</w:t>
-                </w:r>
-                <w:r>
-                  <w:rPr>
-                    <w:rStyle w:val="PlaceholderText"/>
-                  </w:rPr>
-                  <w:t xml:space="preserve"> a date</w:t>
+                  <w:t>End of financial year</w:t>
                 </w:r>
               </w:p>
             </w:tc>
@@ -3894,6 +3161,12 @@
                 <w:rFonts w:ascii="Calibri" w:eastAsia="Calibri" w:hAnsi="Calibri" w:cs="Times New Roman"/>
               </w:rPr>
             </w:pPr>
+            <w:r>
+              <w:rPr>
+                <w:rFonts w:ascii="Calibri" w:eastAsia="Calibri" w:hAnsi="Calibri" w:cs="Times New Roman"/>
+              </w:rPr>
+              <w:t>Attain 1 more source of income</w:t>
+            </w:r>
           </w:p>
         </w:tc>
       </w:tr>
@@ -3973,7 +3246,7 @@
               <w:cnfStyle w:val="000000000000" w:firstRow="0" w:lastRow="0" w:firstColumn="0" w:lastColumn="0" w:oddVBand="0" w:evenVBand="0" w:oddHBand="0" w:evenHBand="0" w:firstRowFirstColumn="0" w:firstRowLastColumn="0" w:lastRowFirstColumn="0" w:lastRowLastColumn="0"/>
             </w:pPr>
             <w:r>
-              <w:t>[Action]</w:t>
+              <w:t>Develop additional project</w:t>
             </w:r>
           </w:p>
           <w:p>
@@ -3989,7 +3262,7 @@
               <w:cnfStyle w:val="000000000000" w:firstRow="0" w:lastRow="0" w:firstColumn="0" w:lastColumn="0" w:oddVBand="0" w:evenVBand="0" w:oddHBand="0" w:evenHBand="0" w:firstRowFirstColumn="0" w:firstRowLastColumn="0" w:lastRowFirstColumn="0" w:lastRowLastColumn="0"/>
             </w:pPr>
             <w:r>
-              <w:t>[Action]</w:t>
+              <w:t>Offer additional ways in game to spend money</w:t>
             </w:r>
           </w:p>
           <w:p>
@@ -4008,7 +3281,10 @@
               </w:rPr>
             </w:pPr>
             <w:r>
-              <w:t>[Action]</w:t>
+              <w:rPr>
+                <w:rFonts w:ascii="Calibri" w:eastAsia="Calibri" w:hAnsi="Calibri" w:cs="Times New Roman"/>
+              </w:rPr>
+              <w:t>Develop tools to sell to other studios</w:t>
             </w:r>
           </w:p>
         </w:tc>
@@ -4048,7 +3324,6 @@
             <w:placeholder>
               <w:docPart w:val="E85B52C8C52741739C02D3636A3D8374"/>
             </w:placeholder>
-            <w:showingPlcHdr/>
             <w:date>
               <w:dateFormat w:val="d/MM/yyyy"/>
               <w:lid w:val="en-AU"/>
@@ -4076,15 +3351,9 @@
                 </w:pPr>
                 <w:r>
                   <w:rPr>
-                    <w:rStyle w:val="PlaceholderText"/>
+                    <w:rFonts w:ascii="Calibri" w:eastAsia="Calibri" w:hAnsi="Calibri" w:cs="Times New Roman"/>
                   </w:rPr>
-                  <w:t>Select</w:t>
-                </w:r>
-                <w:r>
-                  <w:rPr>
-                    <w:rStyle w:val="PlaceholderText"/>
-                  </w:rPr>
-                  <w:t xml:space="preserve"> a date</w:t>
+                  <w:t>End of next month</w:t>
                 </w:r>
               </w:p>
             </w:tc>
@@ -4133,6 +3402,12 @@
                 <w:rFonts w:ascii="Calibri" w:eastAsia="Calibri" w:hAnsi="Calibri" w:cs="Times New Roman"/>
               </w:rPr>
             </w:pPr>
+            <w:r>
+              <w:rPr>
+                <w:rFonts w:ascii="Calibri" w:eastAsia="Calibri" w:hAnsi="Calibri" w:cs="Times New Roman"/>
+              </w:rPr>
+              <w:t>Increase Publicity</w:t>
+            </w:r>
           </w:p>
         </w:tc>
       </w:tr>
@@ -4185,33 +3460,18 @@
           <w:p>
             <w:pPr>
               <w:pStyle w:val="Inputguidance"/>
-              <w:keepNext/>
-              <w:keepLines/>
               <w:numPr>
                 <w:ilvl w:val="0"/>
                 <w:numId w:val="27"/>
               </w:numPr>
-              <w:ind w:left="468"/>
+              <w:ind w:left="459"/>
               <w:cnfStyle w:val="000000000000" w:firstRow="0" w:lastRow="0" w:firstColumn="0" w:lastColumn="0" w:oddVBand="0" w:evenVBand="0" w:oddHBand="0" w:evenHBand="0" w:firstRowFirstColumn="0" w:firstRowLastColumn="0" w:lastRowFirstColumn="0" w:lastRowLastColumn="0"/>
-            </w:pPr>
-            <w:r>
-              <w:t>[Action]</w:t>
-            </w:r>
-          </w:p>
-          <w:p>
-            <w:pPr>
-              <w:pStyle w:val="Inputguidance"/>
-              <w:keepNext/>
-              <w:keepLines/>
-              <w:numPr>
-                <w:ilvl w:val="0"/>
-                <w:numId w:val="27"/>
-              </w:numPr>
-              <w:ind w:left="468"/>
-              <w:cnfStyle w:val="000000000000" w:firstRow="0" w:lastRow="0" w:firstColumn="0" w:lastColumn="0" w:oddVBand="0" w:evenVBand="0" w:oddHBand="0" w:evenHBand="0" w:firstRowFirstColumn="0" w:firstRowLastColumn="0" w:lastRowFirstColumn="0" w:lastRowLastColumn="0"/>
-            </w:pPr>
-            <w:r>
-              <w:t>[Action]</w:t>
+              <w:rPr>
+                <w:rFonts w:ascii="Calibri" w:eastAsia="Calibri" w:hAnsi="Calibri" w:cs="Times New Roman"/>
+              </w:rPr>
+            </w:pPr>
+            <w:r>
+              <w:t>Making at least 1 post a week on all active social media platforms</w:t>
             </w:r>
           </w:p>
           <w:p>
@@ -4228,7 +3488,30 @@
               </w:rPr>
             </w:pPr>
             <w:r>
-              <w:t>[Action]</w:t>
+              <w:rPr>
+                <w:rFonts w:ascii="Calibri" w:eastAsia="Calibri" w:hAnsi="Calibri" w:cs="Times New Roman"/>
+              </w:rPr>
+              <w:t>Hiring a social media manager</w:t>
+            </w:r>
+          </w:p>
+          <w:p>
+            <w:pPr>
+              <w:pStyle w:val="Inputguidance"/>
+              <w:numPr>
+                <w:ilvl w:val="0"/>
+                <w:numId w:val="27"/>
+              </w:numPr>
+              <w:ind w:left="459"/>
+              <w:cnfStyle w:val="000000000000" w:firstRow="0" w:lastRow="0" w:firstColumn="0" w:lastColumn="0" w:oddVBand="0" w:evenVBand="0" w:oddHBand="0" w:evenHBand="0" w:firstRowFirstColumn="0" w:firstRowLastColumn="0" w:lastRowFirstColumn="0" w:lastRowLastColumn="0"/>
+              <w:rPr>
+                <w:rFonts w:ascii="Calibri" w:eastAsia="Calibri" w:hAnsi="Calibri" w:cs="Times New Roman"/>
+              </w:rPr>
+            </w:pPr>
+            <w:r>
+              <w:rPr>
+                <w:rFonts w:ascii="Calibri" w:eastAsia="Calibri" w:hAnsi="Calibri" w:cs="Times New Roman"/>
+              </w:rPr>
+              <w:t>Interact more with people online</w:t>
             </w:r>
           </w:p>
         </w:tc>
@@ -4268,7 +3551,6 @@
             <w:placeholder>
               <w:docPart w:val="9E3153DA358542D48C9CDB0A6173B435"/>
             </w:placeholder>
-            <w:showingPlcHdr/>
             <w:date>
               <w:dateFormat w:val="d/MM/yyyy"/>
               <w:lid w:val="en-AU"/>
@@ -4293,15 +3575,9 @@
                 </w:pPr>
                 <w:r>
                   <w:rPr>
-                    <w:rStyle w:val="PlaceholderText"/>
+                    <w:rFonts w:ascii="Calibri" w:eastAsia="Calibri" w:hAnsi="Calibri" w:cs="Times New Roman"/>
                   </w:rPr>
-                  <w:t>Select</w:t>
-                </w:r>
-                <w:r>
-                  <w:rPr>
-                    <w:rStyle w:val="PlaceholderText"/>
-                  </w:rPr>
-                  <w:t xml:space="preserve"> a date</w:t>
+                  <w:t xml:space="preserve">2 weeks </w:t>
                 </w:r>
               </w:p>
             </w:tc>
@@ -4317,12 +3593,12 @@
       </w:pPr>
     </w:p>
     <w:sectPr>
-      <w:headerReference w:type="even" r:id="rId14"/>
-      <w:headerReference w:type="default" r:id="rId15"/>
-      <w:footerReference w:type="even" r:id="rId16"/>
-      <w:footerReference w:type="default" r:id="rId17"/>
-      <w:headerReference w:type="first" r:id="rId18"/>
-      <w:footerReference w:type="first" r:id="rId19"/>
+      <w:headerReference w:type="even" r:id="rId12"/>
+      <w:headerReference w:type="default" r:id="rId13"/>
+      <w:footerReference w:type="even" r:id="rId14"/>
+      <w:footerReference w:type="default" r:id="rId15"/>
+      <w:headerReference w:type="first" r:id="rId16"/>
+      <w:footerReference w:type="first" r:id="rId17"/>
       <w:pgSz w:w="11906" w:h="16838"/>
       <w:pgMar w:top="1440" w:right="1440" w:bottom="1440" w:left="1440" w:header="708" w:footer="708" w:gutter="0"/>
       <w:cols w:space="708"/>
@@ -11091,6 +10367,7 @@
     <w:rsid w:val="006C43E8"/>
     <w:rsid w:val="0094139B"/>
     <w:rsid w:val="009D2EBC"/>
+    <w:rsid w:val="00C25950"/>
     <w:rsid w:val="00E66ED7"/>
   </w:rsids>
   <m:mathPr>
@@ -11602,10 +10879,6 @@
       <w:lang w:eastAsia="en-US"/>
     </w:rPr>
   </w:style>
-  <w:style w:type="paragraph" w:customStyle="1" w:styleId="79CF16E6E0B54F24ACAB1AD293CA1F50">
-    <w:name w:val="79CF16E6E0B54F24ACAB1AD293CA1F50"/>
-    <w:rsid w:val="006C43E8"/>
-  </w:style>
 </w:styles>
 </file>
 
@@ -11877,65 +11150,6 @@
 </file>
 
 <file path=customXml/item1.xml><?xml version="1.0" encoding="utf-8"?>
-<?mso-contentType ?>
-<FormTemplates xmlns="http://schemas.microsoft.com/sharepoint/v3/contenttype/forms">
-  <Display>DocumentLibraryForm</Display>
-  <Edit>DocumentLibraryForm</Edit>
-  <New>DocumentLibraryForm</New>
-</FormTemplates>
-</file>
-
-<file path=customXml/item2.xml><?xml version="1.0" encoding="utf-8"?>
-<?mso-contentType ?>
-<spe:Receivers xmlns:spe="http://schemas.microsoft.com/sharepoint/events">
-  <Receiver>
-    <Name>Document ID Generator</Name>
-    <Synchronization>Synchronous</Synchronization>
-    <Type>10001</Type>
-    <SequenceNumber>1000</SequenceNumber>
-    <Url/>
-    <Assembly>Microsoft.Office.DocumentManagement, Version=16.0.0.0, Culture=neutral, PublicKeyToken=71e9bce111e9429c</Assembly>
-    <Class>Microsoft.Office.DocumentManagement.Internal.DocIdHandler</Class>
-    <Data/>
-    <Filter/>
-  </Receiver>
-  <Receiver>
-    <Name>Document ID Generator</Name>
-    <Synchronization>Synchronous</Synchronization>
-    <Type>10002</Type>
-    <SequenceNumber>1001</SequenceNumber>
-    <Url/>
-    <Assembly>Microsoft.Office.DocumentManagement, Version=16.0.0.0, Culture=neutral, PublicKeyToken=71e9bce111e9429c</Assembly>
-    <Class>Microsoft.Office.DocumentManagement.Internal.DocIdHandler</Class>
-    <Data/>
-    <Filter/>
-  </Receiver>
-  <Receiver>
-    <Name>Document ID Generator</Name>
-    <Synchronization>Synchronous</Synchronization>
-    <Type>10004</Type>
-    <SequenceNumber>1002</SequenceNumber>
-    <Url/>
-    <Assembly>Microsoft.Office.DocumentManagement, Version=16.0.0.0, Culture=neutral, PublicKeyToken=71e9bce111e9429c</Assembly>
-    <Class>Microsoft.Office.DocumentManagement.Internal.DocIdHandler</Class>
-    <Data/>
-    <Filter/>
-  </Receiver>
-  <Receiver>
-    <Name>Document ID Generator</Name>
-    <Synchronization>Synchronous</Synchronization>
-    <Type>10006</Type>
-    <SequenceNumber>1003</SequenceNumber>
-    <Url/>
-    <Assembly>Microsoft.Office.DocumentManagement, Version=16.0.0.0, Culture=neutral, PublicKeyToken=71e9bce111e9429c</Assembly>
-    <Class>Microsoft.Office.DocumentManagement.Internal.DocIdHandler</Class>
-    <Data/>
-    <Filter/>
-  </Receiver>
-</spe:Receivers>
-</file>
-
-<file path=customXml/item3.xml><?xml version="1.0" encoding="utf-8"?>
 <ct:contentTypeSchema xmlns:ct="http://schemas.microsoft.com/office/2006/metadata/contentType" xmlns:ma="http://schemas.microsoft.com/office/2006/metadata/properties/metaAttributes" ct:_="" ma:_="" ma:contentTypeName="Document" ma:contentTypeID="0x010100896D55852D93604AA440876A3B15BB43" ma:contentTypeVersion="20" ma:contentTypeDescription="Create a new document." ma:contentTypeScope="" ma:versionID="0b4745f4685f89e808c543ea532fb83e">
   <xsd:schema xmlns:xsd="http://www.w3.org/2001/XMLSchema" xmlns:xs="http://www.w3.org/2001/XMLSchema" xmlns:p="http://schemas.microsoft.com/office/2006/metadata/properties" xmlns:ns1="http://schemas.microsoft.com/sharepoint/v3" xmlns:ns2="a36bd50b-1532-4c22-b385-5c082c960938" xmlns:ns3="a7d5f76e-ad64-43b2-8afb-d080d21ef2c4" xmlns:ns4="http://schemas.microsoft.com/sharepoint/v4" targetNamespace="http://schemas.microsoft.com/office/2006/metadata/properties" ma:root="true" ma:fieldsID="4648c99815c10a05c2b52a2d6cf3661c" ns1:_="" ns2:_="" ns3:_="" ns4:_="">
     <xsd:import namespace="http://schemas.microsoft.com/sharepoint/v3"/>
@@ -12205,7 +11419,70 @@
 </ct:contentTypeSchema>
 </file>
 
+<file path=customXml/item2.xml><?xml version="1.0" encoding="utf-8"?>
+<?mso-contentType ?>
+<spe:Receivers xmlns:spe="http://schemas.microsoft.com/sharepoint/events">
+  <Receiver>
+    <Name>Document ID Generator</Name>
+    <Synchronization>Synchronous</Synchronization>
+    <Type>10001</Type>
+    <SequenceNumber>1000</SequenceNumber>
+    <Url/>
+    <Assembly>Microsoft.Office.DocumentManagement, Version=16.0.0.0, Culture=neutral, PublicKeyToken=71e9bce111e9429c</Assembly>
+    <Class>Microsoft.Office.DocumentManagement.Internal.DocIdHandler</Class>
+    <Data/>
+    <Filter/>
+  </Receiver>
+  <Receiver>
+    <Name>Document ID Generator</Name>
+    <Synchronization>Synchronous</Synchronization>
+    <Type>10002</Type>
+    <SequenceNumber>1001</SequenceNumber>
+    <Url/>
+    <Assembly>Microsoft.Office.DocumentManagement, Version=16.0.0.0, Culture=neutral, PublicKeyToken=71e9bce111e9429c</Assembly>
+    <Class>Microsoft.Office.DocumentManagement.Internal.DocIdHandler</Class>
+    <Data/>
+    <Filter/>
+  </Receiver>
+  <Receiver>
+    <Name>Document ID Generator</Name>
+    <Synchronization>Synchronous</Synchronization>
+    <Type>10004</Type>
+    <SequenceNumber>1002</SequenceNumber>
+    <Url/>
+    <Assembly>Microsoft.Office.DocumentManagement, Version=16.0.0.0, Culture=neutral, PublicKeyToken=71e9bce111e9429c</Assembly>
+    <Class>Microsoft.Office.DocumentManagement.Internal.DocIdHandler</Class>
+    <Data/>
+    <Filter/>
+  </Receiver>
+  <Receiver>
+    <Name>Document ID Generator</Name>
+    <Synchronization>Synchronous</Synchronization>
+    <Type>10006</Type>
+    <SequenceNumber>1003</SequenceNumber>
+    <Url/>
+    <Assembly>Microsoft.Office.DocumentManagement, Version=16.0.0.0, Culture=neutral, PublicKeyToken=71e9bce111e9429c</Assembly>
+    <Class>Microsoft.Office.DocumentManagement.Internal.DocIdHandler</Class>
+    <Data/>
+    <Filter/>
+  </Receiver>
+</spe:Receivers>
+</file>
+
+<file path=customXml/item3.xml><?xml version="1.0" encoding="utf-8"?>
+<?mso-contentType ?>
+<FormTemplates xmlns="http://schemas.microsoft.com/sharepoint/v3/contenttype/forms">
+  <Display>DocumentLibraryForm</Display>
+  <Edit>DocumentLibraryForm</Edit>
+  <New>DocumentLibraryForm</New>
+</FormTemplates>
+</file>
+
 <file path=customXml/item4.xml><?xml version="1.0" encoding="utf-8"?>
+<b:Sources xmlns:b="http://schemas.openxmlformats.org/officeDocument/2006/bibliography" xmlns="http://schemas.openxmlformats.org/officeDocument/2006/bibliography" SelectedStyle="\APASixthEditionOfficeOnline.xsl" StyleName="APA" Version="6"/>
+</file>
+
+<file path=customXml/item5.xml><?xml version="1.0" encoding="utf-8"?>
 <p:properties xmlns:p="http://schemas.microsoft.com/office/2006/metadata/properties" xmlns:xsi="http://www.w3.org/2001/XMLSchema-instance" xmlns:pc="http://schemas.microsoft.com/office/infopath/2007/PartnerControls">
   <documentManagement>
     <adb9bed2e36e4a93af574aeb444da63e xmlns="a36bd50b-1532-4c22-b385-5c082c960938">
@@ -12270,27 +11547,7 @@
 </p:properties>
 </file>
 
-<file path=customXml/item5.xml><?xml version="1.0" encoding="utf-8"?>
-<b:Sources xmlns:b="http://schemas.openxmlformats.org/officeDocument/2006/bibliography" xmlns="http://schemas.openxmlformats.org/officeDocument/2006/bibliography" SelectedStyle="\APASixthEditionOfficeOnline.xsl" StyleName="APA" Version="6"/>
-</file>
-
 <file path=customXml/itemProps1.xml><?xml version="1.0" encoding="utf-8"?>
-<ds:datastoreItem xmlns:ds="http://schemas.openxmlformats.org/officeDocument/2006/customXml" ds:itemID="{DC4563C5-BCE0-4240-9504-1988F85F734B}">
-  <ds:schemaRefs>
-    <ds:schemaRef ds:uri="http://schemas.microsoft.com/sharepoint/v3/contenttype/forms"/>
-  </ds:schemaRefs>
-</ds:datastoreItem>
-</file>
-
-<file path=customXml/itemProps2.xml><?xml version="1.0" encoding="utf-8"?>
-<ds:datastoreItem xmlns:ds="http://schemas.openxmlformats.org/officeDocument/2006/customXml" ds:itemID="{AD0C9A83-1541-4711-913F-ED4F43DB8049}">
-  <ds:schemaRefs>
-    <ds:schemaRef ds:uri="http://schemas.microsoft.com/sharepoint/events"/>
-  </ds:schemaRefs>
-</ds:datastoreItem>
-</file>
-
-<file path=customXml/itemProps3.xml><?xml version="1.0" encoding="utf-8"?>
 <ds:datastoreItem xmlns:ds="http://schemas.openxmlformats.org/officeDocument/2006/customXml" ds:itemID="{2D18178E-2C3D-43BC-98AB-CCF5E06545A9}">
   <ds:schemaRefs>
     <ds:schemaRef ds:uri="http://schemas.microsoft.com/office/2006/metadata/contentType"/>
@@ -12311,7 +11568,31 @@
 </ds:datastoreItem>
 </file>
 
+<file path=customXml/itemProps2.xml><?xml version="1.0" encoding="utf-8"?>
+<ds:datastoreItem xmlns:ds="http://schemas.openxmlformats.org/officeDocument/2006/customXml" ds:itemID="{AD0C9A83-1541-4711-913F-ED4F43DB8049}">
+  <ds:schemaRefs>
+    <ds:schemaRef ds:uri="http://schemas.microsoft.com/sharepoint/events"/>
+  </ds:schemaRefs>
+</ds:datastoreItem>
+</file>
+
+<file path=customXml/itemProps3.xml><?xml version="1.0" encoding="utf-8"?>
+<ds:datastoreItem xmlns:ds="http://schemas.openxmlformats.org/officeDocument/2006/customXml" ds:itemID="{DC4563C5-BCE0-4240-9504-1988F85F734B}">
+  <ds:schemaRefs>
+    <ds:schemaRef ds:uri="http://schemas.microsoft.com/sharepoint/v3/contenttype/forms"/>
+  </ds:schemaRefs>
+</ds:datastoreItem>
+</file>
+
 <file path=customXml/itemProps4.xml><?xml version="1.0" encoding="utf-8"?>
+<ds:datastoreItem xmlns:ds="http://schemas.openxmlformats.org/officeDocument/2006/customXml" ds:itemID="{B61A8C7D-170B-4508-B299-9E3BED29CC0E}">
+  <ds:schemaRefs>
+    <ds:schemaRef ds:uri="http://schemas.openxmlformats.org/officeDocument/2006/bibliography"/>
+  </ds:schemaRefs>
+</ds:datastoreItem>
+</file>
+
+<file path=customXml/itemProps5.xml><?xml version="1.0" encoding="utf-8"?>
 <ds:datastoreItem xmlns:ds="http://schemas.openxmlformats.org/officeDocument/2006/customXml" ds:itemID="{8128945B-0D69-433E-BEC7-DD00F19FE134}">
   <ds:schemaRefs>
     <ds:schemaRef ds:uri="http://schemas.microsoft.com/office/2006/metadata/properties"/>
@@ -12322,12 +11603,4 @@
     <ds:schemaRef ds:uri="http://schemas.microsoft.com/sharepoint/v3"/>
   </ds:schemaRefs>
 </ds:datastoreItem>
-</file>
-
-<file path=customXml/itemProps5.xml><?xml version="1.0" encoding="utf-8"?>
-<ds:datastoreItem xmlns:ds="http://schemas.openxmlformats.org/officeDocument/2006/customXml" ds:itemID="{B61A8C7D-170B-4508-B299-9E3BED29CC0E}">
-  <ds:schemaRefs>
-    <ds:schemaRef ds:uri="http://schemas.openxmlformats.org/officeDocument/2006/bibliography"/>
-  </ds:schemaRefs>
-</ds:datastoreItem>
 </file>
</xml_diff>